<commit_message>
added quality related stuff
</commit_message>
<xml_diff>
--- a/report/Architecture Design Document(template).docx
+++ b/report/Architecture Design Document(template).docx
@@ -88,27 +88,11 @@
                     </w:pPr>
                     <w:r>
                       <w:rPr>
-                        <w:rFonts w:asciiTheme="majorHAnsi" w:eastAsiaTheme="majorEastAsia" w:hAnsiTheme="majorHAnsi" w:cstheme="majorBidi" w:hint="eastAsia"/>
+                        <w:rFonts w:asciiTheme="majorHAnsi" w:eastAsiaTheme="majorEastAsia" w:hAnsiTheme="majorHAnsi" w:cstheme="majorBidi"/>
                         <w:sz w:val="72"/>
                         <w:szCs w:val="72"/>
                       </w:rPr>
-                      <w:t>&lt;&lt;</w:t>
-                    </w:r>
-                    <w:r>
-                      <w:rPr>
-                        <w:rFonts w:asciiTheme="majorHAnsi" w:eastAsiaTheme="majorEastAsia" w:hAnsiTheme="majorHAnsi" w:cstheme="majorBidi" w:hint="eastAsia"/>
-                        <w:sz w:val="72"/>
-                        <w:szCs w:val="72"/>
-                      </w:rPr>
-                      <w:t>project title</w:t>
-                    </w:r>
-                    <w:r>
-                      <w:rPr>
-                        <w:rFonts w:asciiTheme="majorHAnsi" w:eastAsiaTheme="majorEastAsia" w:hAnsiTheme="majorHAnsi" w:cstheme="majorBidi" w:hint="eastAsia"/>
-                        <w:sz w:val="72"/>
-                        <w:szCs w:val="72"/>
-                      </w:rPr>
-                      <w:t>&gt;&gt;</w:t>
+                      <w:t>C2C Marketplace</w:t>
                     </w:r>
                   </w:p>
                 </w:tc>
@@ -132,6 +116,7 @@
                 <w:dataBinding w:prefixMappings="xmlns:ns0='http://schemas.openxmlformats.org/package/2006/metadata/core-properties' xmlns:ns1='http://purl.org/dc/elements/1.1/'" w:xpath="/ns0:coreProperties[1]/ns1:subject[1]" w:storeItemID="{6C3C8BC8-F283-45AE-878A-BAB7291924A1}"/>
                 <w:text/>
               </w:sdtPr>
+              <w:sdtEndPr/>
               <w:sdtContent>
                 <w:tc>
                   <w:tcPr>
@@ -274,6 +259,7 @@
                     <w:calendar w:val="gregorian"/>
                   </w:date>
                 </w:sdtPr>
+                <w:sdtEndPr/>
                 <w:sdtContent>
                   <w:p>
                     <w:pPr>
@@ -376,6 +362,7 @@
                 <w:dataBinding w:prefixMappings="xmlns:ns0='http://schemas.openxmlformats.org/package/2006/metadata/core-properties' xmlns:ns1='http://purl.org/dc/elements/1.1/'" w:xpath="/ns0:coreProperties[1]/ns1:creator[1]" w:storeItemID="{6C3C8BC8-F283-45AE-878A-BAB7291924A1}"/>
                 <w:text/>
               </w:sdtPr>
+              <w:sdtEndPr/>
               <w:sdtContent>
                 <w:tc>
                   <w:tcPr>
@@ -510,6 +497,7 @@
                                 <w:dataBinding w:prefixMappings="xmlns:ns0='http://schemas.openxmlformats.org/package/2006/metadata/core-properties' xmlns:ns1='http://purl.org/dc/elements/1.1/'" w:xpath="/ns0:coreProperties[1]/ns1:subject[1]" w:storeItemID="{6C3C8BC8-F283-45AE-878A-BAB7291924A1}"/>
                                 <w:text/>
                               </w:sdtPr>
+                              <w:sdtEndPr/>
                               <w:sdtContent>
                                 <w:r>
                                   <w:t>Architecture Design Document</w:t>
@@ -537,13 +525,14 @@
                                 <w:dataBinding w:prefixMappings="xmlns:ns0='http://purl.org/dc/elements/1.1/' xmlns:ns1='http://schemas.openxmlformats.org/package/2006/metadata/core-properties' " w:xpath="/ns1:coreProperties[1]/ns0:title[1]" w:storeItemID="{6C3C8BC8-F283-45AE-878A-BAB7291924A1}"/>
                                 <w:text/>
                               </w:sdtPr>
+                              <w:sdtEndPr/>
                               <w:sdtContent>
                                 <w:r>
                                   <w:rPr>
                                     <w:rFonts w:hint="eastAsia"/>
                                     <w:b/>
                                   </w:rPr>
-                                  <w:t>&lt;&lt;project title&gt;&gt;</w:t>
+                                  <w:t>C2C Marketplace</w:t>
                                 </w:r>
                               </w:sdtContent>
                             </w:sdt>
@@ -594,6 +583,7 @@
                           <w:dataBinding w:prefixMappings="xmlns:ns0='http://schemas.openxmlformats.org/package/2006/metadata/core-properties' xmlns:ns1='http://purl.org/dc/elements/1.1/'" w:xpath="/ns0:coreProperties[1]/ns1:subject[1]" w:storeItemID="{6C3C8BC8-F283-45AE-878A-BAB7291924A1}"/>
                           <w:text/>
                         </w:sdtPr>
+                        <w:sdtEndPr/>
                         <w:sdtContent>
                           <w:r>
                             <w:t>Architecture Design Document</w:t>
@@ -621,13 +611,14 @@
                           <w:dataBinding w:prefixMappings="xmlns:ns0='http://purl.org/dc/elements/1.1/' xmlns:ns1='http://schemas.openxmlformats.org/package/2006/metadata/core-properties' " w:xpath="/ns1:coreProperties[1]/ns0:title[1]" w:storeItemID="{6C3C8BC8-F283-45AE-878A-BAB7291924A1}"/>
                           <w:text/>
                         </w:sdtPr>
+                        <w:sdtEndPr/>
                         <w:sdtContent>
                           <w:r>
                             <w:rPr>
                               <w:rFonts w:hint="eastAsia"/>
                               <w:b/>
                             </w:rPr>
-                            <w:t>&lt;&lt;project title&gt;&gt;</w:t>
+                            <w:t>C2C Marketplace</w:t>
                           </w:r>
                         </w:sdtContent>
                       </w:sdt>
@@ -784,6 +775,7 @@
                 <w:calendar w:val="gregorian"/>
               </w:date>
             </w:sdtPr>
+            <w:sdtEndPr/>
             <w:sdtContent>
               <w:p>
                 <w:pPr>
@@ -814,6 +806,7 @@
             <w:dataBinding w:prefixMappings="xmlns:ns0='http://schemas.openxmlformats.org/package/2006/metadata/core-properties' xmlns:ns1='http://purl.org/dc/elements/1.1/'" w:xpath="/ns0:coreProperties[1]/ns1:creator[1]" w:storeItemID="{6C3C8BC8-F283-45AE-878A-BAB7291924A1}"/>
             <w:text/>
           </w:sdtPr>
+          <w:sdtEndPr/>
           <w:sdtContent>
             <w:tc>
               <w:tcPr>
@@ -2829,7 +2822,7 @@
           </mc:Choice>
           <mc:Fallback>
             <w:pict>
-              <v:roundrect w14:anchorId="0087A53E" id="Rounded Rectangle 2" o:spid="_x0000_s1026" style="position:absolute;margin-left:94.5pt;margin-top:11.45pt;width:297pt;height:208.5pt;z-index:251660288;visibility:visible;mso-wrap-style:square;mso-wrap-distance-left:9pt;mso-wrap-distance-top:0;mso-wrap-distance-right:9pt;mso-wrap-distance-bottom:0;mso-position-horizontal:absolute;mso-position-horizontal-relative:text;mso-position-vertical:absolute;mso-position-vertical-relative:text;v-text-anchor:middle" arcsize="10923f" o:gfxdata="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" fillcolor="#4f81bd [3204]" strokecolor="#243f60 [1604]" strokeweight="2pt"/>
+              <v:roundrect w14:anchorId="18AD101E" id="Rounded Rectangle 2" o:spid="_x0000_s1026" style="position:absolute;margin-left:94.5pt;margin-top:11.45pt;width:297pt;height:208.5pt;z-index:251660288;visibility:visible;mso-wrap-style:square;mso-wrap-distance-left:9pt;mso-wrap-distance-top:0;mso-wrap-distance-right:9pt;mso-wrap-distance-bottom:0;mso-position-horizontal:absolute;mso-position-horizontal-relative:text;mso-position-vertical:absolute;mso-position-vertical-relative:text;v-text-anchor:middle" arcsize="10923f" o:gfxdata="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" fillcolor="#4f81bd [3204]" strokecolor="#243f60 [1604]" strokeweight="2pt"/>
             </w:pict>
           </mc:Fallback>
         </mc:AlternateContent>
@@ -4845,19 +4838,7 @@
                 <w:color w:val="FF0000"/>
               </w:rPr>
               <w:lastRenderedPageBreak/>
-              <w:t xml:space="preserve">2. System assembles candidates (similar items, trending near buyer, recently viewed, </w:t>
-            </w:r>
-            <w:r>
-              <w:rPr>
-                <w:color w:val="FF0000"/>
-              </w:rPr>
-              <w:t>and complementary</w:t>
-            </w:r>
-            <w:r>
-              <w:rPr>
-                <w:color w:val="FF0000"/>
-              </w:rPr>
-              <w:t xml:space="preserve"> items).</w:t>
+              <w:t>2. System assembles candidates (similar items, trending near buyer, recently viewed, and complementary items).</w:t>
             </w:r>
           </w:p>
           <w:p>
@@ -4964,32 +4945,33 @@
               <w:rPr>
                 <w:color w:val="FF0000"/>
               </w:rPr>
-              <w:t xml:space="preserve">1. </w:t>
-            </w:r>
-            <w:r>
+              <w:t>1. Cold start: Use trending, editorial collections, and location-aware bestsellers.</w:t>
+            </w:r>
+          </w:p>
+          <w:p>
+            <w:pPr>
               <w:rPr>
                 <w:color w:val="FF0000"/>
               </w:rPr>
-              <w:t>Cold start: Use trending, editorial collections, and location-aware bestsellers.</w:t>
-            </w:r>
-          </w:p>
-          <w:p>
-            <w:pPr>
+            </w:pPr>
+            <w:r>
               <w:rPr>
                 <w:color w:val="FF0000"/>
               </w:rPr>
-            </w:pPr>
-            <w:r>
+              <w:t>2. Saved signals: Trigger saved-search reminders and price-drop alerts when inventory changes.</w:t>
+            </w:r>
+          </w:p>
+          <w:p>
+            <w:pPr>
               <w:rPr>
                 <w:color w:val="FF0000"/>
               </w:rPr>
-              <w:t xml:space="preserve">2. </w:t>
-            </w:r>
+            </w:pPr>
             <w:r>
               <w:rPr>
                 <w:color w:val="FF0000"/>
               </w:rPr>
-              <w:t>Saved signals: Trigger saved-search reminders and price-drop alerts when inventory changes.</w:t>
+              <w:t>3. Latency guardrails: Degrade gracefully to cached/trending if ranking exceeds budget; suppress widget if empty.</w:t>
             </w:r>
           </w:p>
           <w:p>
@@ -5002,46 +4984,15 @@
               <w:rPr>
                 <w:color w:val="FF0000"/>
               </w:rPr>
-              <w:t xml:space="preserve">3. </w:t>
-            </w:r>
+              <w:t>4. Trust alignment: Exclude prohibited/risky items per policy; respect user blocks and privacy/consent settings.</w:t>
+            </w:r>
+          </w:p>
+          <w:p>
             <w:r>
               <w:rPr>
                 <w:color w:val="FF0000"/>
               </w:rPr>
-              <w:t>Latency guardrails: Degrade gracefully to cached/trending if ranking exceeds budget; suppress widget if empty.</w:t>
-            </w:r>
-          </w:p>
-          <w:p>
-            <w:pPr>
-              <w:rPr>
-                <w:color w:val="FF0000"/>
-              </w:rPr>
-            </w:pPr>
-            <w:r>
-              <w:rPr>
-                <w:color w:val="FF0000"/>
-              </w:rPr>
-              <w:t xml:space="preserve">4. </w:t>
-            </w:r>
-            <w:r>
-              <w:rPr>
-                <w:color w:val="FF0000"/>
-              </w:rPr>
-              <w:t>Trust alignment: Exclude prohibited/risky items per policy; respect user blocks and privacy/consent settings.</w:t>
-            </w:r>
-          </w:p>
-          <w:p>
-            <w:r>
-              <w:rPr>
-                <w:color w:val="FF0000"/>
-              </w:rPr>
-              <w:t xml:space="preserve">5. </w:t>
-            </w:r>
-            <w:r>
-              <w:rPr>
-                <w:color w:val="FF0000"/>
-              </w:rPr>
-              <w:t>Experimentation: A/B variants with guardrails (no harm to speed/checkout); frequency caps and diversity constraints.</w:t>
+              <w:t>5. Experimentation: A/B variants with guardrails (no harm to speed/checkout); frequency caps and diversity constraints.</w:t>
             </w:r>
           </w:p>
         </w:tc>
@@ -5051,9 +5002,11 @@
       <w:pPr>
         <w:jc w:val="center"/>
       </w:pPr>
-      <w:bookmarkStart w:id="3" w:name="_GoBack"/>
-      <w:bookmarkEnd w:id="3"/>
-      <w:r>
+      <w:r>
+        <w:rPr>
+          <w:noProof/>
+          <w:lang w:val="en-IN" w:eastAsia="en-IN"/>
+        </w:rPr>
         <w:lastRenderedPageBreak/>
         <w:drawing>
           <wp:inline distT="0" distB="0" distL="0" distR="0" wp14:anchorId="31AAB3A8" wp14:editId="6C8C0A81">
@@ -5282,27 +5235,12 @@
           </w:tcPr>
           <w:p>
             <w:r>
-              <w:t xml:space="preserve">1. </w:t>
-            </w:r>
-            <w:r>
-              <w:t xml:space="preserve">Messages/offers stored </w:t>
-            </w:r>
-            <w:r>
-              <w:t xml:space="preserve">and </w:t>
-            </w:r>
-            <w:r>
-              <w:t>audited</w:t>
-            </w:r>
-            <w:r>
-              <w:t>.</w:t>
-            </w:r>
-          </w:p>
-          <w:p>
-            <w:r>
-              <w:t>2. A</w:t>
-            </w:r>
-            <w:r>
-              <w:t>ccepted offer creates an order draft.</w:t>
+              <w:t>1. Messages/offers stored and audited.</w:t>
+            </w:r>
+          </w:p>
+          <w:p>
+            <w:r>
+              <w:t>2. Accepted offer creates an order draft.</w:t>
             </w:r>
           </w:p>
         </w:tc>
@@ -5341,13 +5279,7 @@
               <w:autoSpaceDN/>
             </w:pPr>
             <w:r>
-              <w:t xml:space="preserve">1. </w:t>
-            </w:r>
-            <w:r>
-              <w:t>Buyer opens chat o</w:t>
-            </w:r>
-            <w:r>
-              <w:t>n a listing and sends a message</w:t>
+              <w:t>1. Buyer opens chat on a listing and sends a message</w:t>
             </w:r>
           </w:p>
           <w:p>
@@ -5358,10 +5290,7 @@
               <w:autoSpaceDN/>
             </w:pPr>
             <w:r>
-              <w:t xml:space="preserve">2. </w:t>
-            </w:r>
-            <w:r>
-              <w:t>Buyer or seller sends an offer with price</w:t>
+              <w:t>2. Buyer or seller sends an offer with price</w:t>
             </w:r>
           </w:p>
           <w:p>
@@ -5372,10 +5301,7 @@
               <w:autoSpaceDN/>
             </w:pPr>
             <w:r>
-              <w:t xml:space="preserve">3. </w:t>
-            </w:r>
-            <w:r>
-              <w:t>Counter/accept/decline handled; acceptance creates order draft.</w:t>
+              <w:t>3. Counter/accept/decline handled; acceptance creates order draft.</w:t>
             </w:r>
           </w:p>
           <w:p>
@@ -5386,10 +5312,7 @@
               <w:autoSpaceDN/>
             </w:pPr>
             <w:r>
-              <w:t xml:space="preserve">4. </w:t>
-            </w:r>
-            <w:r>
-              <w:t>Notifications sent to the counterparty.</w:t>
+              <w:t>4. Notifications sent to the counterparty.</w:t>
             </w:r>
           </w:p>
         </w:tc>
@@ -5942,7 +5865,7 @@
       <w:pPr>
         <w:pStyle w:val="Heading2"/>
       </w:pPr>
-      <w:bookmarkStart w:id="4" w:name="_Toc516321192"/>
+      <w:bookmarkStart w:id="3" w:name="_Toc516321192"/>
       <w:r>
         <w:rPr>
           <w:rFonts w:hint="eastAsia"/>
@@ -5952,7 +5875,7 @@
       <w:r>
         <w:t>on-functional Requirements</w:t>
       </w:r>
-      <w:bookmarkEnd w:id="4"/>
+      <w:bookmarkEnd w:id="3"/>
     </w:p>
     <w:p>
       <w:r>
@@ -6363,14 +6286,14 @@
       <w:pPr>
         <w:pStyle w:val="Heading2"/>
       </w:pPr>
-      <w:bookmarkStart w:id="5" w:name="_Toc516321193"/>
+      <w:bookmarkStart w:id="4" w:name="_Toc516321193"/>
       <w:r>
         <w:rPr>
           <w:rFonts w:hint="eastAsia"/>
         </w:rPr>
         <w:t>Quality Attributes</w:t>
       </w:r>
-      <w:bookmarkEnd w:id="5"/>
+      <w:bookmarkEnd w:id="4"/>
     </w:p>
     <w:p>
       <w:r>
@@ -6670,12 +6593,12 @@
       <w:pPr>
         <w:pStyle w:val="Heading1"/>
       </w:pPr>
-      <w:bookmarkStart w:id="6" w:name="_Toc516321194"/>
+      <w:bookmarkStart w:id="5" w:name="_Toc516321194"/>
       <w:r>
         <w:lastRenderedPageBreak/>
         <w:t>Architecture</w:t>
       </w:r>
-      <w:bookmarkEnd w:id="6"/>
+      <w:bookmarkEnd w:id="5"/>
     </w:p>
     <w:p>
       <w:r>
@@ -6824,7 +6747,7 @@
       <w:pPr>
         <w:pStyle w:val="Heading1"/>
       </w:pPr>
-      <w:bookmarkStart w:id="7" w:name="_Toc516321195"/>
+      <w:bookmarkStart w:id="6" w:name="_Toc516321195"/>
       <w:r>
         <w:rPr>
           <w:rFonts w:hint="eastAsia"/>
@@ -6835,7 +6758,7 @@
       <w:r>
         <w:t>odules</w:t>
       </w:r>
-      <w:bookmarkEnd w:id="7"/>
+      <w:bookmarkEnd w:id="6"/>
     </w:p>
     <w:p>
       <w:r>
@@ -6986,7 +6909,7 @@
       <w:pPr>
         <w:pStyle w:val="a"/>
       </w:pPr>
-      <w:bookmarkStart w:id="8" w:name="_Toc516321196"/>
+      <w:bookmarkStart w:id="7" w:name="_Toc516321196"/>
       <w:r>
         <w:rPr>
           <w:rFonts w:hint="eastAsia"/>
@@ -6997,7 +6920,7 @@
       <w:r>
         <w:t>ppendix</w:t>
       </w:r>
-      <w:bookmarkEnd w:id="8"/>
+      <w:bookmarkEnd w:id="7"/>
     </w:p>
     <w:p/>
     <w:p>
@@ -7517,8 +7440,8 @@
       <w:pPr>
         <w:pStyle w:val="1"/>
       </w:pPr>
-      <w:bookmarkStart w:id="9" w:name="_Toc516321197"/>
-      <w:bookmarkStart w:id="10" w:name="_Toc516321204"/>
+      <w:bookmarkStart w:id="8" w:name="_Toc516321197"/>
+      <w:bookmarkStart w:id="9" w:name="_Toc516321204"/>
       <w:r>
         <w:rPr>
           <w:rFonts w:hint="eastAsia"/>
@@ -7529,8 +7452,8 @@
       <w:r>
         <w:t>omain Model</w:t>
       </w:r>
+      <w:bookmarkEnd w:id="8"/>
       <w:bookmarkEnd w:id="9"/>
-      <w:bookmarkEnd w:id="10"/>
     </w:p>
     <w:p>
       <w:r>
@@ -7636,8 +7559,8 @@
       <w:pPr>
         <w:pStyle w:val="1"/>
       </w:pPr>
-      <w:bookmarkStart w:id="11" w:name="_Toc516321198"/>
-      <w:bookmarkStart w:id="12" w:name="_Toc516321205"/>
+      <w:bookmarkStart w:id="10" w:name="_Toc516321198"/>
+      <w:bookmarkStart w:id="11" w:name="_Toc516321205"/>
       <w:r>
         <w:rPr>
           <w:rFonts w:hint="eastAsia"/>
@@ -7648,8 +7571,8 @@
       <w:r>
         <w:t>uality Scenarios</w:t>
       </w:r>
+      <w:bookmarkEnd w:id="10"/>
       <w:bookmarkEnd w:id="11"/>
-      <w:bookmarkEnd w:id="12"/>
     </w:p>
     <w:p>
       <w:r>
@@ -7790,8 +7713,8 @@
       <w:pPr>
         <w:pStyle w:val="1"/>
       </w:pPr>
-      <w:bookmarkStart w:id="13" w:name="_Toc516321199"/>
-      <w:bookmarkStart w:id="14" w:name="_Toc516321206"/>
+      <w:bookmarkStart w:id="12" w:name="_Toc516321199"/>
+      <w:bookmarkStart w:id="13" w:name="_Toc516321206"/>
       <w:r>
         <w:rPr>
           <w:rFonts w:hint="eastAsia"/>
@@ -7802,8 +7725,8 @@
       <w:r>
         <w:t>uality Scenario Analysis</w:t>
       </w:r>
+      <w:bookmarkEnd w:id="12"/>
       <w:bookmarkEnd w:id="13"/>
-      <w:bookmarkEnd w:id="14"/>
     </w:p>
     <w:p>
       <w:r>
@@ -7890,8 +7813,8 @@
       <w:pPr>
         <w:pStyle w:val="1"/>
       </w:pPr>
-      <w:bookmarkStart w:id="15" w:name="_Toc516321200"/>
-      <w:bookmarkStart w:id="16" w:name="_Toc516321207"/>
+      <w:bookmarkStart w:id="14" w:name="_Toc516321200"/>
+      <w:bookmarkStart w:id="15" w:name="_Toc516321207"/>
       <w:r>
         <w:rPr>
           <w:rFonts w:hint="eastAsia"/>
@@ -7902,8 +7825,8 @@
       <w:r>
         <w:t>andidate Architectures</w:t>
       </w:r>
+      <w:bookmarkEnd w:id="14"/>
       <w:bookmarkEnd w:id="15"/>
-      <w:bookmarkEnd w:id="16"/>
     </w:p>
     <w:p>
       <w:r>
@@ -8041,8 +7964,8 @@
       <w:pPr>
         <w:pStyle w:val="1"/>
       </w:pPr>
-      <w:bookmarkStart w:id="17" w:name="_Toc516321201"/>
-      <w:bookmarkStart w:id="18" w:name="_Toc516321208"/>
+      <w:bookmarkStart w:id="16" w:name="_Toc516321201"/>
+      <w:bookmarkStart w:id="17" w:name="_Toc516321208"/>
       <w:r>
         <w:rPr>
           <w:rFonts w:hint="eastAsia"/>
@@ -8053,8 +7976,8 @@
       <w:r>
         <w:t>andidate Architecture Evaluation</w:t>
       </w:r>
+      <w:bookmarkEnd w:id="16"/>
       <w:bookmarkEnd w:id="17"/>
-      <w:bookmarkEnd w:id="18"/>
     </w:p>
     <w:p>
       <w:r>
@@ -8148,8 +8071,8 @@
       <w:pPr>
         <w:pStyle w:val="1"/>
       </w:pPr>
-      <w:bookmarkStart w:id="19" w:name="_Toc516321202"/>
-      <w:bookmarkStart w:id="20" w:name="_Toc516321209"/>
+      <w:bookmarkStart w:id="18" w:name="_Toc516321202"/>
+      <w:bookmarkStart w:id="19" w:name="_Toc516321209"/>
       <w:r>
         <w:lastRenderedPageBreak/>
         <w:t xml:space="preserve">Final </w:t>
@@ -8163,8 +8086,8 @@
       <w:r>
         <w:t>rchitecture</w:t>
       </w:r>
+      <w:bookmarkEnd w:id="18"/>
       <w:bookmarkEnd w:id="19"/>
-      <w:bookmarkEnd w:id="20"/>
     </w:p>
     <w:p>
       <w:r>
@@ -8264,8 +8187,8 @@
       <w:pPr>
         <w:pStyle w:val="1"/>
       </w:pPr>
-      <w:bookmarkStart w:id="21" w:name="_Toc516321203"/>
-      <w:bookmarkStart w:id="22" w:name="_Toc516321210"/>
+      <w:bookmarkStart w:id="20" w:name="_Toc516321203"/>
+      <w:bookmarkStart w:id="21" w:name="_Toc516321210"/>
       <w:r>
         <w:rPr>
           <w:rFonts w:hint="eastAsia"/>
@@ -8285,8 +8208,8 @@
       <w:r>
         <w:t>ATAM)</w:t>
       </w:r>
+      <w:bookmarkEnd w:id="20"/>
       <w:bookmarkEnd w:id="21"/>
-      <w:bookmarkEnd w:id="22"/>
     </w:p>
     <w:p>
       <w:r>
@@ -8556,6 +8479,7 @@
           <w:dataBinding w:prefixMappings="xmlns:ns0='http://purl.org/dc/elements/1.1/' xmlns:ns1='http://schemas.openxmlformats.org/package/2006/metadata/core-properties' " w:xpath="/ns1:coreProperties[1]/ns0:title[1]" w:storeItemID="{6C3C8BC8-F283-45AE-878A-BAB7291924A1}"/>
           <w:text/>
         </w:sdtPr>
+        <w:sdtEndPr/>
         <w:sdtContent>
           <w:tc>
             <w:tcPr>
@@ -8566,7 +8490,7 @@
                 <w:pStyle w:val="Header"/>
               </w:pPr>
               <w:r>
-                <w:t>&lt;&lt;project title&gt;&gt;</w:t>
+                <w:t>C2C Marketplace</w:t>
               </w:r>
             </w:p>
           </w:tc>
@@ -8614,7 +8538,7 @@
               <w:noProof/>
               <w:lang w:val="ko-KR"/>
             </w:rPr>
-            <w:t>8</w:t>
+            <w:t>1</w:t>
           </w:r>
           <w:r>
             <w:fldChar w:fldCharType="end"/>
@@ -8773,6 +8697,7 @@
             <w:dataBinding w:prefixMappings="xmlns:ns0='http://schemas.openxmlformats.org/package/2006/metadata/core-properties' xmlns:ns1='http://purl.org/dc/elements/1.1/'" w:xpath="/ns0:coreProperties[1]/ns1:subject[1]" w:storeItemID="{6C3C8BC8-F283-45AE-878A-BAB7291924A1}"/>
             <w:text/>
           </w:sdtPr>
+          <w:sdtEndPr/>
           <w:sdtContent>
             <w:p>
               <w:pPr>
@@ -11251,7 +11176,7 @@
 </file>
 
 <file path=customXml/itemProps2.xml><?xml version="1.0" encoding="utf-8"?>
-<ds:datastoreItem xmlns:ds="http://schemas.openxmlformats.org/officeDocument/2006/customXml" ds:itemID="{B720B850-C26A-46D2-A3D2-A05097CA25DB}">
+<ds:datastoreItem xmlns:ds="http://schemas.openxmlformats.org/officeDocument/2006/customXml" ds:itemID="{B95BF81C-8EAC-4249-A15A-88ED5496E7EF}">
   <ds:schemaRefs>
     <ds:schemaRef ds:uri="http://schemas.openxmlformats.org/officeDocument/2006/bibliography"/>
   </ds:schemaRefs>

</xml_diff>